<commit_message>
add method public static int generateUniqueId()
</commit_message>
<xml_diff>
--- a/RESTfulBackend/document/Software Design Specification V1.0.docx
+++ b/RESTfulBackend/document/Software Design Specification V1.0.docx
@@ -344,7 +344,7 @@
                 <w:noProof/>
                 <w:webHidden/>
               </w:rPr>
-              <w:t>2</w:t>
+              <w:t>3</w:t>
             </w:r>
             <w:r>
               <w:rPr>
@@ -413,7 +413,7 @@
                 <w:noProof/>
                 <w:webHidden/>
               </w:rPr>
-              <w:t>4</w:t>
+              <w:t>5</w:t>
             </w:r>
             <w:r>
               <w:rPr>
@@ -2744,9 +2744,7 @@
       <w:r>
         <w:t>Structure</w:t>
       </w:r>
-      <w:bookmarkStart w:id="3" w:name="_GoBack"/>
       <w:bookmarkEnd w:id="2"/>
-      <w:bookmarkEnd w:id="3"/>
     </w:p>
     <w:p>
       <w:pPr>
@@ -2761,7 +2759,7 @@
           <w:noProof/>
         </w:rPr>
         <w:drawing>
-          <wp:anchor distT="0" distB="0" distL="114300" distR="114300" simplePos="0" relativeHeight="251669504" behindDoc="1" locked="0" layoutInCell="1" allowOverlap="1" wp14:anchorId="32DFCD6B" wp14:editId="4ED8556A">
+          <wp:anchor distT="0" distB="0" distL="114300" distR="114300" simplePos="0" relativeHeight="251669504" behindDoc="1" locked="0" layoutInCell="1" allowOverlap="1" wp14:anchorId="68F51358" wp14:editId="1CF414B3">
             <wp:simplePos x="0" y="0"/>
             <wp:positionH relativeFrom="column">
               <wp:posOffset>1862455</wp:posOffset>
@@ -2837,9 +2835,17 @@
         <w:tab/>
       </w:r>
       <w:r>
+        <w:rPr>
+          <w:b/>
+          <w:bCs/>
+        </w:rPr>
         <w:t xml:space="preserve">3.1 </w:t>
       </w:r>
       <w:r>
+        <w:rPr>
+          <w:b/>
+          <w:bCs/>
+        </w:rPr>
         <w:t>RESTfulBackend</w:t>
       </w:r>
       <w:r>
@@ -2962,30 +2968,29 @@
       </w:pPr>
       <w:r>
         <w:rPr>
-          <w:rFonts w:ascii="Book Antiqua" w:hAnsi="Book Antiqua"/>
           <w:noProof/>
         </w:rPr>
         <w:drawing>
-          <wp:anchor distT="0" distB="0" distL="114300" distR="114300" simplePos="0" relativeHeight="251670528" behindDoc="1" locked="0" layoutInCell="1" allowOverlap="1" wp14:anchorId="7F8DA9D7" wp14:editId="78B98F25">
+          <wp:anchor distT="0" distB="0" distL="114300" distR="114300" simplePos="0" relativeHeight="251676672" behindDoc="1" locked="0" layoutInCell="1" allowOverlap="1" wp14:anchorId="4383A19C" wp14:editId="2BDBC932">
             <wp:simplePos x="0" y="0"/>
             <wp:positionH relativeFrom="column">
-              <wp:posOffset>1443355</wp:posOffset>
+              <wp:posOffset>3319145</wp:posOffset>
             </wp:positionH>
             <wp:positionV relativeFrom="paragraph">
-              <wp:posOffset>975995</wp:posOffset>
+              <wp:posOffset>1033145</wp:posOffset>
             </wp:positionV>
-            <wp:extent cx="2466975" cy="2670810"/>
-            <wp:effectExtent l="0" t="0" r="9525" b="0"/>
-            <wp:wrapTight wrapText="bothSides">
+            <wp:extent cx="2114550" cy="2527935"/>
+            <wp:effectExtent l="0" t="0" r="0" b="5715"/>
+            <wp:wrapThrough wrapText="bothSides">
               <wp:wrapPolygon edited="0">
                 <wp:start x="0" y="0"/>
-                <wp:lineTo x="0" y="21415"/>
-                <wp:lineTo x="21517" y="21415"/>
-                <wp:lineTo x="21517" y="0"/>
+                <wp:lineTo x="0" y="21486"/>
+                <wp:lineTo x="21405" y="21486"/>
+                <wp:lineTo x="21405" y="0"/>
                 <wp:lineTo x="0" y="0"/>
               </wp:wrapPolygon>
-            </wp:wrapTight>
-            <wp:docPr id="41" name="Picture 41"/>
+            </wp:wrapThrough>
+            <wp:docPr id="5" name="Picture 5"/>
             <wp:cNvGraphicFramePr>
               <a:graphicFrameLocks xmlns:a="http://schemas.openxmlformats.org/drawingml/2006/main" noChangeAspect="1"/>
             </wp:cNvGraphicFramePr>
@@ -3011,7 +3016,7 @@
                   <pic:spPr>
                     <a:xfrm>
                       <a:off x="0" y="0"/>
-                      <a:ext cx="2466975" cy="2670810"/>
+                      <a:ext cx="2114550" cy="2527935"/>
                     </a:xfrm>
                     <a:prstGeom prst="rect">
                       <a:avLst/>
@@ -3032,6 +3037,75 @@
       <w:r>
         <w:rPr>
           <w:rFonts w:ascii="Book Antiqua" w:hAnsi="Book Antiqua"/>
+          <w:noProof/>
+        </w:rPr>
+        <w:drawing>
+          <wp:anchor distT="0" distB="0" distL="114300" distR="114300" simplePos="0" relativeHeight="251670528" behindDoc="1" locked="0" layoutInCell="1" allowOverlap="1" wp14:anchorId="259F9EFC" wp14:editId="77A301A9">
+            <wp:simplePos x="0" y="0"/>
+            <wp:positionH relativeFrom="column">
+              <wp:posOffset>667385</wp:posOffset>
+            </wp:positionH>
+            <wp:positionV relativeFrom="paragraph">
+              <wp:posOffset>1048385</wp:posOffset>
+            </wp:positionV>
+            <wp:extent cx="2173605" cy="2353310"/>
+            <wp:effectExtent l="0" t="0" r="0" b="8890"/>
+            <wp:wrapTight wrapText="bothSides">
+              <wp:wrapPolygon edited="0">
+                <wp:start x="0" y="0"/>
+                <wp:lineTo x="0" y="21507"/>
+                <wp:lineTo x="21392" y="21507"/>
+                <wp:lineTo x="21392" y="0"/>
+                <wp:lineTo x="0" y="0"/>
+              </wp:wrapPolygon>
+            </wp:wrapTight>
+            <wp:docPr id="41" name="Picture 41"/>
+            <wp:cNvGraphicFramePr>
+              <a:graphicFrameLocks xmlns:a="http://schemas.openxmlformats.org/drawingml/2006/main" noChangeAspect="1"/>
+            </wp:cNvGraphicFramePr>
+            <a:graphic xmlns:a="http://schemas.openxmlformats.org/drawingml/2006/main">
+              <a:graphicData uri="http://schemas.openxmlformats.org/drawingml/2006/picture">
+                <pic:pic xmlns:pic="http://schemas.openxmlformats.org/drawingml/2006/picture">
+                  <pic:nvPicPr>
+                    <pic:cNvPr id="0" name=""/>
+                    <pic:cNvPicPr/>
+                  </pic:nvPicPr>
+                  <pic:blipFill>
+                    <a:blip r:embed="rId25">
+                      <a:extLst>
+                        <a:ext uri="{28A0092B-C50C-407E-A947-70E740481C1C}">
+                          <a14:useLocalDpi xmlns:a14="http://schemas.microsoft.com/office/drawing/2010/main" val="0"/>
+                        </a:ext>
+                      </a:extLst>
+                    </a:blip>
+                    <a:stretch>
+                      <a:fillRect/>
+                    </a:stretch>
+                  </pic:blipFill>
+                  <pic:spPr>
+                    <a:xfrm>
+                      <a:off x="0" y="0"/>
+                      <a:ext cx="2173605" cy="2353310"/>
+                    </a:xfrm>
+                    <a:prstGeom prst="rect">
+                      <a:avLst/>
+                    </a:prstGeom>
+                  </pic:spPr>
+                </pic:pic>
+              </a:graphicData>
+            </a:graphic>
+            <wp14:sizeRelH relativeFrom="page">
+              <wp14:pctWidth>0</wp14:pctWidth>
+            </wp14:sizeRelH>
+            <wp14:sizeRelV relativeFrom="page">
+              <wp14:pctHeight>0</wp14:pctHeight>
+            </wp14:sizeRelV>
+          </wp:anchor>
+        </w:drawing>
+      </w:r>
+      <w:r>
+        <w:rPr>
+          <w:rFonts w:ascii="Book Antiqua" w:hAnsi="Book Antiqua"/>
         </w:rPr>
         <w:tab/>
       </w:r>
@@ -3040,17 +3114,28 @@
           <w:rFonts w:ascii="Book Antiqua" w:hAnsi="Book Antiqua"/>
         </w:rPr>
         <w:tab/>
+      </w:r>
+      <w:r>
+        <w:rPr>
+          <w:rFonts w:ascii="Book Antiqua" w:hAnsi="Book Antiqua"/>
+          <w:b/>
+          <w:bCs/>
+        </w:rPr>
         <w:t xml:space="preserve">3.2 </w:t>
       </w:r>
       <w:r>
         <w:rPr>
           <w:rFonts w:ascii="Book Antiqua" w:hAnsi="Book Antiqua"/>
+          <w:b/>
+          <w:bCs/>
         </w:rPr>
         <w:t>RESTfulFront</w:t>
       </w:r>
       <w:r>
         <w:rPr>
           <w:rFonts w:ascii="Book Antiqua" w:hAnsi="Book Antiqua"/>
+          <w:b/>
+          <w:bCs/>
         </w:rPr>
         <w:br/>
       </w:r>
@@ -3138,6 +3223,30 @@
         </w:rPr>
         <w:t xml:space="preserve"> for control servlet request from client.</w:t>
       </w:r>
+      <w:r>
+        <w:rPr>
+          <w:rFonts w:ascii="Book Antiqua" w:hAnsi="Book Antiqua"/>
+          <w:sz w:val="20"/>
+          <w:szCs w:val="20"/>
+        </w:rPr>
+        <w:t xml:space="preserve"> </w:t>
+      </w:r>
+      <w:r>
+        <w:rPr>
+          <w:rFonts w:ascii="Book Antiqua" w:hAnsi="Book Antiqua"/>
+          <w:sz w:val="20"/>
+          <w:szCs w:val="20"/>
+        </w:rPr>
+        <w:t xml:space="preserve"> Config IP back-end in file </w:t>
+      </w:r>
+      <w:r>
+        <w:rPr>
+          <w:rFonts w:ascii="Book Antiqua" w:hAnsi="Book Antiqua"/>
+          <w:b/>
+          <w:bCs/>
+        </w:rPr>
+        <w:t>“config-resource.js”</w:t>
+      </w:r>
     </w:p>
     <w:p>
       <w:pPr>
@@ -3210,14 +3319,14 @@
         <w:lastRenderedPageBreak/>
         <w:tab/>
       </w:r>
-      <w:bookmarkStart w:id="4" w:name="_Toc477032169"/>
+      <w:bookmarkStart w:id="3" w:name="_Toc477032169"/>
       <w:r>
         <w:t>4. Library Ja</w:t>
       </w:r>
       <w:r>
         <w:t>r</w:t>
       </w:r>
-      <w:bookmarkEnd w:id="4"/>
+      <w:bookmarkEnd w:id="3"/>
     </w:p>
     <w:p>
       <w:pPr>
@@ -3254,13 +3363,13 @@
           <w:noProof/>
         </w:rPr>
         <w:drawing>
-          <wp:anchor distT="0" distB="0" distL="114300" distR="114300" simplePos="0" relativeHeight="251673600" behindDoc="1" locked="0" layoutInCell="1" allowOverlap="1">
+          <wp:anchor distT="0" distB="0" distL="114300" distR="114300" simplePos="0" relativeHeight="251673600" behindDoc="1" locked="0" layoutInCell="1" allowOverlap="1" wp14:anchorId="17C7533B" wp14:editId="54D0B475">
             <wp:simplePos x="0" y="0"/>
             <wp:positionH relativeFrom="column">
-              <wp:posOffset>1395095</wp:posOffset>
+              <wp:posOffset>1735455</wp:posOffset>
             </wp:positionH>
             <wp:positionV relativeFrom="paragraph">
-              <wp:posOffset>122555</wp:posOffset>
+              <wp:posOffset>338455</wp:posOffset>
             </wp:positionV>
             <wp:extent cx="2989580" cy="4834255"/>
             <wp:effectExtent l="0" t="0" r="1270" b="4445"/>
@@ -3285,7 +3394,7 @@
                     <pic:cNvPicPr/>
                   </pic:nvPicPr>
                   <pic:blipFill>
-                    <a:blip r:embed="rId25">
+                    <a:blip r:embed="rId26">
                       <a:extLst>
                         <a:ext uri="{28A0092B-C50C-407E-A947-70E740481C1C}">
                           <a14:useLocalDpi xmlns:a14="http://schemas.microsoft.com/office/drawing/2010/main" val="0"/>
@@ -3446,7 +3555,7 @@
         <w:lastRenderedPageBreak/>
         <w:tab/>
       </w:r>
-      <w:bookmarkStart w:id="5" w:name="_Toc477032170"/>
+      <w:bookmarkStart w:id="4" w:name="_Toc477032170"/>
       <w:r>
         <w:t xml:space="preserve">5. </w:t>
       </w:r>
@@ -3459,7 +3568,7 @@
       <w:r>
         <w:t>ul Description</w:t>
       </w:r>
-      <w:bookmarkEnd w:id="5"/>
+      <w:bookmarkEnd w:id="4"/>
     </w:p>
     <w:p>
       <w:pPr>
@@ -3775,7 +3884,7 @@
                           </pic:cNvPicPr>
                         </pic:nvPicPr>
                         <pic:blipFill>
-                          <a:blip r:embed="rId26">
+                          <a:blip r:embed="rId27">
                             <a:extLst>
                               <a:ext uri="{28A0092B-C50C-407E-A947-70E740481C1C}">
                                 <a14:useLocalDpi xmlns:a14="http://schemas.microsoft.com/office/drawing/2010/main" val="0"/>
@@ -4130,7 +4239,7 @@
                           <pic:cNvPicPr/>
                         </pic:nvPicPr>
                         <pic:blipFill>
-                          <a:blip r:embed="rId27"/>
+                          <a:blip r:embed="rId28"/>
                           <a:stretch>
                             <a:fillRect/>
                           </a:stretch>
@@ -4223,7 +4332,7 @@
                           <pic:cNvPicPr/>
                         </pic:nvPicPr>
                         <pic:blipFill>
-                          <a:blip r:embed="rId28"/>
+                          <a:blip r:embed="rId29"/>
                           <a:stretch>
                             <a:fillRect/>
                           </a:stretch>
@@ -4615,7 +4724,7 @@
                           <pic:cNvPicPr/>
                         </pic:nvPicPr>
                         <pic:blipFill>
-                          <a:blip r:embed="rId29"/>
+                          <a:blip r:embed="rId30"/>
                           <a:stretch>
                             <a:fillRect/>
                           </a:stretch>
@@ -4704,7 +4813,7 @@
                           <pic:cNvPicPr/>
                         </pic:nvPicPr>
                         <pic:blipFill>
-                          <a:blip r:embed="rId28"/>
+                          <a:blip r:embed="rId29"/>
                           <a:stretch>
                             <a:fillRect/>
                           </a:stretch>
@@ -5035,7 +5144,7 @@
                           <pic:cNvPicPr/>
                         </pic:nvPicPr>
                         <pic:blipFill>
-                          <a:blip r:embed="rId30"/>
+                          <a:blip r:embed="rId31"/>
                           <a:stretch>
                             <a:fillRect/>
                           </a:stretch>
@@ -5128,7 +5237,7 @@
                           <pic:cNvPicPr/>
                         </pic:nvPicPr>
                         <pic:blipFill>
-                          <a:blip r:embed="rId28"/>
+                          <a:blip r:embed="rId29"/>
                           <a:stretch>
                             <a:fillRect/>
                           </a:stretch>
@@ -5496,7 +5605,7 @@
                           <pic:cNvPicPr/>
                         </pic:nvPicPr>
                         <pic:blipFill>
-                          <a:blip r:embed="rId31"/>
+                          <a:blip r:embed="rId32"/>
                           <a:stretch>
                             <a:fillRect/>
                           </a:stretch>
@@ -5589,7 +5698,7 @@
                           <pic:cNvPicPr/>
                         </pic:nvPicPr>
                         <pic:blipFill>
-                          <a:blip r:embed="rId28"/>
+                          <a:blip r:embed="rId29"/>
                           <a:stretch>
                             <a:fillRect/>
                           </a:stretch>
@@ -5784,8 +5893,10 @@
                 <w:sz w:val="20"/>
                 <w:szCs w:val="20"/>
               </w:rPr>
-              <w:t>GET</w:t>
+              <w:t>POST</w:t>
             </w:r>
+            <w:bookmarkStart w:id="5" w:name="_GoBack"/>
+            <w:bookmarkEnd w:id="5"/>
           </w:p>
         </w:tc>
       </w:tr>
@@ -5916,7 +6027,7 @@
                           <pic:cNvPicPr/>
                         </pic:nvPicPr>
                         <pic:blipFill>
-                          <a:blip r:embed="rId28"/>
+                          <a:blip r:embed="rId29"/>
                           <a:stretch>
                             <a:fillRect/>
                           </a:stretch>
@@ -6314,7 +6425,7 @@
                           <pic:cNvPicPr/>
                         </pic:nvPicPr>
                         <pic:blipFill>
-                          <a:blip r:embed="rId32"/>
+                          <a:blip r:embed="rId33"/>
                           <a:stretch>
                             <a:fillRect/>
                           </a:stretch>
@@ -6474,7 +6585,7 @@
         </w:rPr>
         <w:t xml:space="preserve">URL </w:t>
       </w:r>
-      <w:hyperlink r:id="rId33" w:history="1">
+      <w:hyperlink r:id="rId34" w:history="1">
         <w:r>
           <w:rPr>
             <w:rStyle w:val="Hyperlink"/>
@@ -6530,7 +6641,7 @@
                     <pic:cNvPicPr/>
                   </pic:nvPicPr>
                   <pic:blipFill>
-                    <a:blip r:embed="rId34">
+                    <a:blip r:embed="rId35">
                       <a:extLst>
                         <a:ext uri="{28A0092B-C50C-407E-A947-70E740481C1C}">
                           <a14:useLocalDpi xmlns:a14="http://schemas.microsoft.com/office/drawing/2010/main" val="0"/>
@@ -6644,7 +6755,7 @@
                     <pic:cNvPicPr/>
                   </pic:nvPicPr>
                   <pic:blipFill>
-                    <a:blip r:embed="rId35" cstate="print">
+                    <a:blip r:embed="rId36" cstate="print">
                       <a:extLst>
                         <a:ext uri="{28A0092B-C50C-407E-A947-70E740481C1C}">
                           <a14:useLocalDpi xmlns:a14="http://schemas.microsoft.com/office/drawing/2010/main" val="0"/>
@@ -6719,27 +6830,28 @@
       <w:r>
         <w:rPr>
           <w:rFonts w:ascii="Book Antiqua" w:hAnsi="Book Antiqua"/>
-        </w:rPr>
-        <w:tab/>
-      </w:r>
-    </w:p>
-    <w:p>
-      <w:pPr>
-        <w:ind w:left="360" w:firstLine="0"/>
-        <w:rPr>
-          <w:rFonts w:ascii="Book Antiqua" w:hAnsi="Book Antiqua"/>
-        </w:rPr>
-      </w:pPr>
-      <w:r>
-        <w:rPr>
-          <w:rFonts w:ascii="Book Antiqua" w:hAnsi="Book Antiqua"/>
           <w:noProof/>
         </w:rPr>
-        <w:lastRenderedPageBreak/>
         <w:drawing>
-          <wp:inline distT="0" distB="0" distL="0" distR="0" wp14:anchorId="4245ECC1" wp14:editId="0F9891D7">
-            <wp:extent cx="5943600" cy="2506345"/>
-            <wp:effectExtent l="0" t="0" r="0" b="8255"/>
+          <wp:anchor distT="0" distB="0" distL="114300" distR="114300" simplePos="0" relativeHeight="251677696" behindDoc="1" locked="0" layoutInCell="1" allowOverlap="1" wp14:anchorId="438BB44B" wp14:editId="619082F3">
+            <wp:simplePos x="0" y="0"/>
+            <wp:positionH relativeFrom="column">
+              <wp:posOffset>853440</wp:posOffset>
+            </wp:positionH>
+            <wp:positionV relativeFrom="paragraph">
+              <wp:posOffset>374015</wp:posOffset>
+            </wp:positionV>
+            <wp:extent cx="4643120" cy="1957705"/>
+            <wp:effectExtent l="0" t="0" r="5080" b="4445"/>
+            <wp:wrapThrough wrapText="bothSides">
+              <wp:wrapPolygon edited="0">
+                <wp:start x="0" y="0"/>
+                <wp:lineTo x="0" y="21439"/>
+                <wp:lineTo x="21535" y="21439"/>
+                <wp:lineTo x="21535" y="0"/>
+                <wp:lineTo x="0" y="0"/>
+              </wp:wrapPolygon>
+            </wp:wrapThrough>
             <wp:docPr id="23" name="Picture 23"/>
             <wp:cNvGraphicFramePr>
               <a:graphicFrameLocks xmlns:a="http://schemas.openxmlformats.org/drawingml/2006/main" noChangeAspect="1"/>
@@ -6752,7 +6864,13 @@
                     <pic:cNvPicPr/>
                   </pic:nvPicPr>
                   <pic:blipFill>
-                    <a:blip r:embed="rId36"/>
+                    <a:blip r:embed="rId37">
+                      <a:extLst>
+                        <a:ext uri="{28A0092B-C50C-407E-A947-70E740481C1C}">
+                          <a14:useLocalDpi xmlns:a14="http://schemas.microsoft.com/office/drawing/2010/main" val="0"/>
+                        </a:ext>
+                      </a:extLst>
+                    </a:blip>
                     <a:stretch>
                       <a:fillRect/>
                     </a:stretch>
@@ -6760,7 +6878,7 @@
                   <pic:spPr>
                     <a:xfrm>
                       <a:off x="0" y="0"/>
-                      <a:ext cx="5943600" cy="2506345"/>
+                      <a:ext cx="4643120" cy="1957705"/>
                     </a:xfrm>
                     <a:prstGeom prst="rect">
                       <a:avLst/>
@@ -6769,12 +6887,39 @@
                 </pic:pic>
               </a:graphicData>
             </a:graphic>
-          </wp:inline>
+            <wp14:sizeRelH relativeFrom="page">
+              <wp14:pctWidth>0</wp14:pctWidth>
+            </wp14:sizeRelH>
+            <wp14:sizeRelV relativeFrom="page">
+              <wp14:pctHeight>0</wp14:pctHeight>
+            </wp14:sizeRelV>
+          </wp:anchor>
         </w:drawing>
       </w:r>
+      <w:r>
+        <w:rPr>
+          <w:rFonts w:ascii="Book Antiqua" w:hAnsi="Book Antiqua"/>
+        </w:rPr>
+        <w:tab/>
+      </w:r>
+      <w:r>
+        <w:rPr>
+          <w:rFonts w:ascii="Book Antiqua" w:hAnsi="Book Antiqua"/>
+        </w:rPr>
+        <w:tab/>
+        <w:t>Page for edit Task.</w:t>
+      </w:r>
+    </w:p>
+    <w:p>
+      <w:pPr>
+        <w:ind w:left="360" w:firstLine="0"/>
+        <w:rPr>
+          <w:rFonts w:ascii="Book Antiqua" w:hAnsi="Book Antiqua"/>
+        </w:rPr>
+      </w:pPr>
     </w:p>
     <w:sectPr>
-      <w:headerReference w:type="default" r:id="rId37"/>
+      <w:headerReference w:type="default" r:id="rId38"/>
       <w:pgSz w:w="11906" w:h="16838"/>
       <w:pgMar w:top="720" w:right="720" w:bottom="720" w:left="720" w:header="708" w:footer="708" w:gutter="0"/>
       <w:cols w:space="708"/>
@@ -6856,7 +7001,7 @@
           <w:rPr>
             <w:noProof/>
           </w:rPr>
-          <w:t>8</w:t>
+          <w:t>12</w:t>
         </w:r>
         <w:r>
           <w:rPr>
@@ -8316,6 +8461,7 @@
   <w:style w:type="character" w:default="1" w:styleId="DefaultParagraphFont">
     <w:name w:val="Default Paragraph Font"/>
     <w:uiPriority w:val="1"/>
+    <w:semiHidden/>
     <w:unhideWhenUsed/>
   </w:style>
   <w:style w:type="table" w:default="1" w:styleId="TableNormal">
@@ -9890,6 +10036,7 @@
   <w:style w:type="character" w:default="1" w:styleId="DefaultParagraphFont">
     <w:name w:val="Default Paragraph Font"/>
     <w:uiPriority w:val="1"/>
+    <w:semiHidden/>
     <w:unhideWhenUsed/>
   </w:style>
   <w:style w:type="table" w:default="1" w:styleId="TableNormal">
@@ -11375,7 +11522,7 @@
 </file>
 
 <file path=customXml/itemProps1.xml><?xml version="1.0" encoding="utf-8"?>
-<ds:datastoreItem xmlns:ds="http://schemas.openxmlformats.org/officeDocument/2006/customXml" ds:itemID="{521DCBE2-3D73-4CBE-BC7F-7A14EB18835F}">
+<ds:datastoreItem xmlns:ds="http://schemas.openxmlformats.org/officeDocument/2006/customXml" ds:itemID="{1AE42901-8606-4B64-8048-807CD2721426}">
   <ds:schemaRefs>
     <ds:schemaRef ds:uri="http://schemas.openxmlformats.org/officeDocument/2006/bibliography"/>
   </ds:schemaRefs>

</xml_diff>